<commit_message>
Eerste metingen + laatste aanpassingen aan BP Voorstel
</commit_message>
<xml_diff>
--- a/Documenten HoGent/vertrouwelijkheid_bachelorproef_23-24.docx
+++ b/Documenten HoGent/vertrouwelijkheid_bachelorproef_23-24.docx
@@ -144,28 +144,28 @@
                                 <w:bCs/>
                                 <w:sz w:val="24"/>
                               </w:rPr>
-                              <w:t>Scripting voor Netwerk</w:t>
-                            </w:r>
-                            <w:r>
-                              <w:rPr>
-                                <w:bCs/>
-                                <w:sz w:val="24"/>
-                              </w:rPr>
-                              <w:t>beheer</w:t>
-                            </w:r>
-                            <w:r>
-                              <w:rPr>
-                                <w:bCs/>
-                                <w:sz w:val="24"/>
-                              </w:rPr>
-                              <w:t xml:space="preserve">: </w:t>
-                            </w:r>
-                            <w:r>
-                              <w:rPr>
-                                <w:bCs/>
-                                <w:sz w:val="24"/>
-                              </w:rPr>
-                              <w:t>een geautomatiseerde aanpak voor het beheren van netwerken.</w:t>
+                              <w:t>Netwerkautomatisering aan de Universiteit Gent: Een</w:t>
+                            </w:r>
+                            <w:r>
+                              <w:rPr>
+                                <w:bCs/>
+                                <w:sz w:val="24"/>
+                              </w:rPr>
+                              <w:t xml:space="preserve"> </w:t>
+                            </w:r>
+                            <w:r>
+                              <w:rPr>
+                                <w:bCs/>
+                                <w:sz w:val="24"/>
+                              </w:rPr>
+                              <w:t>Scriptmatige Aanpak voor Efficiënt Beheer van IPAdressen.</w:t>
+                            </w:r>
+                            <w:r>
+                              <w:rPr>
+                                <w:bCs/>
+                                <w:sz w:val="24"/>
+                              </w:rPr>
+                              <w:t>.</w:t>
                             </w:r>
                             <w:r>
                               <w:rPr>
@@ -294,14 +294,21 @@
                                 <w:bCs/>
                                 <w:sz w:val="24"/>
                               </w:rPr>
-                              <w:t>15</w:t>
-                            </w:r>
-                            <w:r>
-                              <w:rPr>
-                                <w:bCs/>
-                                <w:sz w:val="24"/>
-                              </w:rPr>
-                              <w:t>/1</w:t>
+                              <w:t>12</w:t>
+                            </w:r>
+                            <w:r>
+                              <w:rPr>
+                                <w:bCs/>
+                                <w:sz w:val="24"/>
+                              </w:rPr>
+                              <w:t>/</w:t>
+                            </w:r>
+                            <w:r>
+                              <w:rPr>
+                                <w:bCs/>
+                                <w:sz w:val="24"/>
+                              </w:rPr>
+                              <w:t>0</w:t>
                             </w:r>
                             <w:r>
                               <w:rPr>
@@ -517,28 +524,28 @@
                           <w:bCs/>
                           <w:sz w:val="24"/>
                         </w:rPr>
-                        <w:t>Scripting voor Netwerk</w:t>
-                      </w:r>
-                      <w:r>
-                        <w:rPr>
-                          <w:bCs/>
-                          <w:sz w:val="24"/>
-                        </w:rPr>
-                        <w:t>beheer</w:t>
-                      </w:r>
-                      <w:r>
-                        <w:rPr>
-                          <w:bCs/>
-                          <w:sz w:val="24"/>
-                        </w:rPr>
-                        <w:t xml:space="preserve">: </w:t>
-                      </w:r>
-                      <w:r>
-                        <w:rPr>
-                          <w:bCs/>
-                          <w:sz w:val="24"/>
-                        </w:rPr>
-                        <w:t>een geautomatiseerde aanpak voor het beheren van netwerken.</w:t>
+                        <w:t>Netwerkautomatisering aan de Universiteit Gent: Een</w:t>
+                      </w:r>
+                      <w:r>
+                        <w:rPr>
+                          <w:bCs/>
+                          <w:sz w:val="24"/>
+                        </w:rPr>
+                        <w:t xml:space="preserve"> </w:t>
+                      </w:r>
+                      <w:r>
+                        <w:rPr>
+                          <w:bCs/>
+                          <w:sz w:val="24"/>
+                        </w:rPr>
+                        <w:t>Scriptmatige Aanpak voor Efficiënt Beheer van IPAdressen.</w:t>
+                      </w:r>
+                      <w:r>
+                        <w:rPr>
+                          <w:bCs/>
+                          <w:sz w:val="24"/>
+                        </w:rPr>
+                        <w:t>.</w:t>
                       </w:r>
                       <w:r>
                         <w:rPr>
@@ -667,14 +674,21 @@
                           <w:bCs/>
                           <w:sz w:val="24"/>
                         </w:rPr>
-                        <w:t>15</w:t>
-                      </w:r>
-                      <w:r>
-                        <w:rPr>
-                          <w:bCs/>
-                          <w:sz w:val="24"/>
-                        </w:rPr>
-                        <w:t>/1</w:t>
+                        <w:t>12</w:t>
+                      </w:r>
+                      <w:r>
+                        <w:rPr>
+                          <w:bCs/>
+                          <w:sz w:val="24"/>
+                        </w:rPr>
+                        <w:t>/</w:t>
+                      </w:r>
+                      <w:r>
+                        <w:rPr>
+                          <w:bCs/>
+                          <w:sz w:val="24"/>
+                        </w:rPr>
+                        <w:t>0</w:t>
                       </w:r>
                       <w:r>
                         <w:rPr>

</xml_diff>